<commit_message>
some language improvements in the english manual
</commit_message>
<xml_diff>
--- a/documentation/Manual for user (english).docx
+++ b/documentation/Manual for user (english).docx
@@ -57,21 +57,7 @@
         <w:rPr>
           <w:lang w:val="en-GB"/>
         </w:rPr>
-        <w:t xml:space="preserve">investigates the question how measurements and data of intensive care patients can </w:t>
-      </w:r>
-      <w:proofErr w:type="gramStart"/>
-      <w:r>
-        <w:rPr>
-          <w:lang w:val="en-GB"/>
-        </w:rPr>
-        <w:t>be used</w:t>
-      </w:r>
-      <w:proofErr w:type="gramEnd"/>
-      <w:r>
-        <w:rPr>
-          <w:lang w:val="en-GB"/>
-        </w:rPr>
-        <w:t xml:space="preserve"> to enable an algorithmic early diagnosis of ARDS. Moreover, an automated investigation </w:t>
+        <w:t xml:space="preserve">investigates the question how measurements and data of intensive care patients can be used to enable an algorithmic early diagnosis of ARDS. Moreover, an automated investigation </w:t>
       </w:r>
       <w:r>
         <w:rPr>
@@ -91,83 +77,27 @@
         <w:rPr>
           <w:lang w:val="en-GB"/>
         </w:rPr>
-        <w:t xml:space="preserve">Since this involves </w:t>
-      </w:r>
-      <w:proofErr w:type="gramStart"/>
-      <w:r>
-        <w:rPr>
-          <w:lang w:val="en-GB"/>
-        </w:rPr>
-        <w:t>a very large</w:t>
-      </w:r>
-      <w:proofErr w:type="gramEnd"/>
-      <w:r>
-        <w:rPr>
-          <w:lang w:val="en-GB"/>
-        </w:rPr>
-        <w:t xml:space="preserve"> amount of patient data </w:t>
-      </w:r>
-      <w:r>
-        <w:rPr>
-          <w:lang w:val="en-GB"/>
-        </w:rPr>
-        <w:t xml:space="preserve">and measurements, one must consider that these data may contain some errors, e.g., due to sensor failures. To guarantee a high quality of the data analysis, these errors need to </w:t>
-      </w:r>
-      <w:proofErr w:type="gramStart"/>
-      <w:r>
-        <w:rPr>
-          <w:lang w:val="en-GB"/>
-        </w:rPr>
-        <w:t>be detected</w:t>
-      </w:r>
-      <w:proofErr w:type="gramEnd"/>
-      <w:r>
-        <w:rPr>
-          <w:lang w:val="en-GB"/>
-        </w:rPr>
-        <w:t>. There exists various algorithm targeting this issue, which can detect such errors after the user has annotated a small part of the data manually first.</w:t>
-      </w:r>
-    </w:p>
-    <w:p>
-      <w:pPr>
-        <w:jc w:val="both"/>
-        <w:rPr>
-          <w:lang w:val="en-GB"/>
-        </w:rPr>
-      </w:pPr>
-      <w:r>
-        <w:rPr>
-          <w:lang w:val="en-GB"/>
-        </w:rPr>
-        <w:t xml:space="preserve">In his master thesis, Jan van Essen developed a software which provides a graphical user interface which can </w:t>
-      </w:r>
-      <w:proofErr w:type="gramStart"/>
-      <w:r>
-        <w:rPr>
-          <w:lang w:val="en-GB"/>
-        </w:rPr>
-        <w:t>be used</w:t>
-      </w:r>
-      <w:proofErr w:type="gramEnd"/>
-      <w:r>
-        <w:rPr>
-          <w:lang w:val="en-GB"/>
-        </w:rPr>
-        <w:t xml:space="preserve"> to annotate the data points accordingly, to run various novelty detection algorithms and which provides a visualization of the analysis results. In the following, the operation of the software </w:t>
-      </w:r>
-      <w:proofErr w:type="gramStart"/>
-      <w:r>
-        <w:rPr>
-          <w:lang w:val="en-GB"/>
-        </w:rPr>
-        <w:t>is described</w:t>
-      </w:r>
-      <w:proofErr w:type="gramEnd"/>
-      <w:r>
-        <w:rPr>
-          <w:lang w:val="en-GB"/>
-        </w:rPr>
-        <w:t xml:space="preserve">. </w:t>
+        <w:t xml:space="preserve">Since this involves a very large amount of patient data </w:t>
+      </w:r>
+      <w:r>
+        <w:rPr>
+          <w:lang w:val="en-GB"/>
+        </w:rPr>
+        <w:t>and measurements, one must consider that these data may contain some errors, e.g., due to sensor failures. To guarantee a high quality of the data analysis, these errors need to be detected. There exists various algorithm targeting this issue, which can detect such errors after the user has annotated a small part of the data manually first.</w:t>
+      </w:r>
+    </w:p>
+    <w:p>
+      <w:pPr>
+        <w:jc w:val="both"/>
+        <w:rPr>
+          <w:lang w:val="en-GB"/>
+        </w:rPr>
+      </w:pPr>
+      <w:r>
+        <w:rPr>
+          <w:lang w:val="en-GB"/>
+        </w:rPr>
+        <w:t xml:space="preserve">In his master thesis, Jan van Essen developed a software which provides a graphical user interface which can be used to annotate the data points accordingly, to run various novelty detection algorithms and which provides a visualization of the analysis results. In the following, the operation of the software is described. </w:t>
       </w:r>
     </w:p>
     <w:p>
@@ -196,16 +126,8 @@
         <w:rPr>
           <w:lang w:val="en-GB"/>
         </w:rPr>
-        <w:t>If you just want to use the software and not develop it, it suffices to run the executable file “ndas.exe” which can be found in the folder “NDAS</w:t>
-      </w:r>
-      <w:proofErr w:type="gramStart"/>
-      <w:r>
-        <w:rPr>
-          <w:lang w:val="en-GB"/>
-        </w:rPr>
-        <w:t>”.</w:t>
-      </w:r>
-      <w:proofErr w:type="gramEnd"/>
+        <w:t>If you just want to use the software and not develop it, it suffices to run the executable file “ndas.exe” which can be found in the folder “NDAS”.</w:t>
+      </w:r>
     </w:p>
     <w:p>
       <w:pPr>
@@ -256,21 +178,7 @@
         <w:rPr>
           <w:lang w:val="en-GB"/>
         </w:rPr>
-        <w:t xml:space="preserve">. The automated installation of all packages can </w:t>
-      </w:r>
-      <w:proofErr w:type="gramStart"/>
-      <w:r>
-        <w:rPr>
-          <w:lang w:val="en-GB"/>
-        </w:rPr>
-        <w:t>be done</w:t>
-      </w:r>
-      <w:proofErr w:type="gramEnd"/>
-      <w:r>
-        <w:rPr>
-          <w:lang w:val="en-GB"/>
-        </w:rPr>
-        <w:t xml:space="preserve"> running the script </w:t>
+        <w:t xml:space="preserve">. The automated installation of all packages can be done running the script </w:t>
       </w:r>
       <w:r>
         <w:rPr>
@@ -283,16 +191,8 @@
         <w:rPr>
           <w:lang w:val="en-GB"/>
         </w:rPr>
-        <w:t>Afterwards, the program code can be executed starting the python script “ndas.py</w:t>
-      </w:r>
-      <w:proofErr w:type="gramStart"/>
-      <w:r>
-        <w:rPr>
-          <w:lang w:val="en-GB"/>
-        </w:rPr>
-        <w:t>”.</w:t>
-      </w:r>
-      <w:proofErr w:type="gramEnd"/>
+        <w:t>Afterwards, the program code can be executed starting the python script “ndas.py”.</w:t>
+      </w:r>
     </w:p>
     <w:p>
       <w:pPr>
@@ -307,14 +207,12 @@
         </w:rPr>
         <w:t xml:space="preserve"> Detailed information on this can be found in the </w:t>
       </w:r>
-      <w:proofErr w:type="gramStart"/>
-      <w:r>
-        <w:rPr>
-          <w:lang w:val="en-GB"/>
-        </w:rPr>
-        <w:t>developers</w:t>
-      </w:r>
-      <w:proofErr w:type="gramEnd"/>
+      <w:r>
+        <w:rPr>
+          <w:lang w:val="en-GB"/>
+        </w:rPr>
+        <w:t>developer’s</w:t>
+      </w:r>
       <w:r>
         <w:rPr>
           <w:lang w:val="en-GB"/>
@@ -356,14 +254,12 @@
         </w:rPr>
         <w:t xml:space="preserve">After starting the </w:t>
       </w:r>
-      <w:proofErr w:type="gramStart"/>
-      <w:r>
-        <w:rPr>
-          <w:lang w:val="en-GB"/>
-        </w:rPr>
-        <w:t>program</w:t>
-      </w:r>
-      <w:proofErr w:type="gramEnd"/>
+      <w:r>
+        <w:rPr>
+          <w:lang w:val="en-GB"/>
+        </w:rPr>
+        <w:t>program,</w:t>
+      </w:r>
       <w:r>
         <w:rPr>
           <w:lang w:val="en-GB"/>
@@ -406,21 +302,7 @@
         <w:rPr>
           <w:lang w:val="en-GB"/>
         </w:rPr>
-        <w:t xml:space="preserve"> Below the menu bar, there are </w:t>
-      </w:r>
-      <w:proofErr w:type="gramStart"/>
-      <w:r>
-        <w:rPr>
-          <w:lang w:val="en-GB"/>
-        </w:rPr>
-        <w:t>some</w:t>
-      </w:r>
-      <w:proofErr w:type="gramEnd"/>
-      <w:r>
-        <w:rPr>
-          <w:lang w:val="en-GB"/>
-        </w:rPr>
-        <w:t xml:space="preserve"> tabs which can be used to switch between the different modules of the software.</w:t>
+        <w:t xml:space="preserve"> Below the menu bar, there are some tabs which can be used to switch between the different modules of the software.</w:t>
       </w:r>
     </w:p>
     <w:p>
@@ -454,53 +336,19 @@
         <w:rPr>
           <w:lang w:val="en-GB"/>
         </w:rPr>
-        <w:t>u item, “import</w:t>
-      </w:r>
-      <w:proofErr w:type="gramStart"/>
-      <w:r>
-        <w:rPr>
-          <w:lang w:val="en-GB"/>
-        </w:rPr>
-        <w:t>”,</w:t>
-      </w:r>
-      <w:proofErr w:type="gramEnd"/>
-      <w:r>
-        <w:rPr>
-          <w:lang w:val="en-GB"/>
-        </w:rPr>
-        <w:t xml:space="preserve"> patient data can be loaded into the annotation view.</w:t>
-      </w:r>
-      <w:r>
-        <w:rPr>
-          <w:lang w:val="en-GB"/>
-        </w:rPr>
-        <w:t xml:space="preserve"> </w:t>
-      </w:r>
-      <w:r>
-        <w:rPr>
-          <w:lang w:val="en-GB"/>
-        </w:rPr>
-        <w:t xml:space="preserve"> </w:t>
-      </w:r>
-      <w:r>
-        <w:rPr>
-          <w:lang w:val="en-GB"/>
-        </w:rPr>
-        <w:t xml:space="preserve">There are </w:t>
-      </w:r>
-      <w:proofErr w:type="gramStart"/>
-      <w:r>
-        <w:rPr>
-          <w:lang w:val="en-GB"/>
-        </w:rPr>
-        <w:t>several</w:t>
-      </w:r>
-      <w:proofErr w:type="gramEnd"/>
-      <w:r>
-        <w:rPr>
-          <w:lang w:val="en-GB"/>
-        </w:rPr>
-        <w:t xml:space="preserve"> options to do this</w:t>
+        <w:t>u item, “import”, patient data can be loaded into the annotation view.</w:t>
+      </w:r>
+      <w:r>
+        <w:rPr>
+          <w:lang w:val="en-GB"/>
+        </w:rPr>
+        <w:t xml:space="preserve">  </w:t>
+      </w:r>
+      <w:r>
+        <w:rPr>
+          <w:lang w:val="en-GB"/>
+        </w:rPr>
+        <w:t>There are several options to do this</w:t>
       </w:r>
       <w:r>
         <w:rPr>
@@ -620,21 +468,7 @@
         <w:rPr>
           <w:lang w:val="en-GB"/>
         </w:rPr>
-        <w:t xml:space="preserve">, so the values that </w:t>
-      </w:r>
-      <w:proofErr w:type="gramStart"/>
-      <w:r>
-        <w:rPr>
-          <w:lang w:val="en-GB"/>
-        </w:rPr>
-        <w:t>are used</w:t>
-      </w:r>
-      <w:proofErr w:type="gramEnd"/>
-      <w:r>
-        <w:rPr>
-          <w:lang w:val="en-GB"/>
-        </w:rPr>
-        <w:t xml:space="preserve"> as X values for plotting the data. The title of the column is irrelevant. </w:t>
+        <w:t xml:space="preserve">, so the values that are used as X values for plotting the data. The title of the column is irrelevant. </w:t>
       </w:r>
     </w:p>
     <w:p>
@@ -666,21 +500,7 @@
         <w:rPr>
           <w:lang w:val="en-GB"/>
         </w:rPr>
-        <w:t xml:space="preserve"> </w:t>
-      </w:r>
-      <w:proofErr w:type="gramStart"/>
-      <w:r>
-        <w:rPr>
-          <w:lang w:val="en-GB"/>
-        </w:rPr>
-        <w:t>are used</w:t>
-      </w:r>
-      <w:proofErr w:type="gramEnd"/>
-      <w:r>
-        <w:rPr>
-          <w:lang w:val="en-GB"/>
-        </w:rPr>
-        <w:t xml:space="preserve"> as Y values for plotting the data. </w:t>
+        <w:t xml:space="preserve"> are used as Y values for plotting the data. </w:t>
       </w:r>
       <w:r>
         <w:rPr>
@@ -699,21 +519,7 @@
         <w:rPr>
           <w:lang w:val="en-GB"/>
         </w:rPr>
-        <w:t xml:space="preserve">However, there are </w:t>
-      </w:r>
-      <w:proofErr w:type="gramStart"/>
-      <w:r>
-        <w:rPr>
-          <w:lang w:val="en-GB"/>
-        </w:rPr>
-        <w:t>some</w:t>
-      </w:r>
-      <w:proofErr w:type="gramEnd"/>
-      <w:r>
-        <w:rPr>
-          <w:lang w:val="en-GB"/>
-        </w:rPr>
-        <w:t xml:space="preserve"> columns which are explicitly excluded if they contain specific substrings. By default, the following are these strings</w:t>
+        <w:t>However, there are some columns which are explicitly excluded if they contain specific substrings. By default, the following are these strings</w:t>
       </w:r>
       <w:proofErr w:type="gramStart"/>
       <w:r>
@@ -759,21 +565,7 @@
         <w:rPr>
           <w:lang w:val="en-GB"/>
         </w:rPr>
-        <w:t xml:space="preserve">Optionally, </w:t>
-      </w:r>
-      <w:proofErr w:type="gramStart"/>
-      <w:r>
-        <w:rPr>
-          <w:lang w:val="en-GB"/>
-        </w:rPr>
-        <w:t>some</w:t>
-      </w:r>
-      <w:proofErr w:type="gramEnd"/>
-      <w:r>
-        <w:rPr>
-          <w:lang w:val="en-GB"/>
-        </w:rPr>
-        <w:t xml:space="preserve"> metadata </w:t>
+        <w:t xml:space="preserve">Optionally, some metadata </w:t>
       </w:r>
       <w:r>
         <w:rPr>
@@ -842,35 +634,7 @@
         <w:rPr>
           <w:lang w:val="en-GB"/>
         </w:rPr>
-        <w:t xml:space="preserve"> Gender of the patient. </w:t>
-      </w:r>
-      <w:proofErr w:type="gramStart"/>
-      <w:r>
-        <w:rPr>
-          <w:lang w:val="en-GB"/>
-        </w:rPr>
-        <w:t>Possible values</w:t>
-      </w:r>
-      <w:proofErr w:type="gramEnd"/>
-      <w:r>
-        <w:rPr>
-          <w:lang w:val="en-GB"/>
-        </w:rPr>
-        <w:t xml:space="preserve"> are 1 (male) and 2 (female). Any other values will be interpreted as “not specified</w:t>
-      </w:r>
-      <w:proofErr w:type="gramStart"/>
-      <w:r>
-        <w:rPr>
-          <w:lang w:val="en-GB"/>
-        </w:rPr>
-        <w:t>”.</w:t>
-      </w:r>
-      <w:proofErr w:type="gramEnd"/>
-      <w:r>
-        <w:rPr>
-          <w:lang w:val="en-GB"/>
-        </w:rPr>
-        <w:t xml:space="preserve"> </w:t>
+        <w:t xml:space="preserve"> Gender of the patient. Possible values are 1 (male) and 2 (female). Any other values will be interpreted as “not specified”. </w:t>
       </w:r>
     </w:p>
     <w:p>
@@ -908,14 +672,12 @@
         </w:rPr>
         <w:t xml:space="preserve">Age of the patient. Any integer can be used </w:t>
       </w:r>
-      <w:proofErr w:type="gramStart"/>
-      <w:r>
-        <w:rPr>
-          <w:lang w:val="en-GB"/>
-        </w:rPr>
-        <w:t>-  values</w:t>
-      </w:r>
-      <w:proofErr w:type="gramEnd"/>
+      <w:r>
+        <w:rPr>
+          <w:lang w:val="en-GB"/>
+        </w:rPr>
+        <w:t>- values</w:t>
+      </w:r>
       <w:r>
         <w:rPr>
           <w:lang w:val="en-GB"/>
@@ -1036,41 +798,13 @@
         <w:rPr>
           <w:lang w:val="en-GB"/>
         </w:rPr>
-        <w:t xml:space="preserve">Ethnicity of the patient. </w:t>
-      </w:r>
-      <w:proofErr w:type="gramStart"/>
-      <w:r>
-        <w:rPr>
-          <w:lang w:val="en-GB"/>
-        </w:rPr>
-        <w:t>Possible values</w:t>
-      </w:r>
-      <w:proofErr w:type="gramEnd"/>
-      <w:r>
-        <w:rPr>
-          <w:lang w:val="en-GB"/>
-        </w:rPr>
-        <w:t xml:space="preserve"> are 1 for “Caucasian”, 2 for “Asian”, 3 for “Hispanic”, 4 for “African American” and 5 for “Native American”. All other values will be depicted as </w:t>
-      </w:r>
-      <w:r>
-        <w:rPr>
-          <w:lang w:val="en-GB"/>
-        </w:rPr>
-        <w:t>“Not specified / other</w:t>
-      </w:r>
-      <w:proofErr w:type="gramStart"/>
-      <w:r>
-        <w:rPr>
-          <w:lang w:val="en-GB"/>
-        </w:rPr>
-        <w:t>”.</w:t>
-      </w:r>
-      <w:proofErr w:type="gramEnd"/>
-      <w:r>
-        <w:rPr>
-          <w:lang w:val="en-GB"/>
-        </w:rPr>
-        <w:t xml:space="preserve"> </w:t>
+        <w:t xml:space="preserve">Ethnicity of the patient. Possible values are 1 for “Caucasian”, 2 for “Asian”, 3 for “Hispanic”, 4 for “African American” and 5 for “Native American”. All other values will be depicted as </w:t>
+      </w:r>
+      <w:r>
+        <w:rPr>
+          <w:lang w:val="en-GB"/>
+        </w:rPr>
+        <w:t xml:space="preserve">“Not specified / other”. </w:t>
       </w:r>
     </w:p>
     <w:p>
@@ -1140,21 +874,7 @@
         <w:rPr>
           <w:lang w:val="en-GB"/>
         </w:rPr>
-        <w:t xml:space="preserve">If weight as well as height </w:t>
-      </w:r>
-      <w:proofErr w:type="gramStart"/>
-      <w:r>
-        <w:rPr>
-          <w:lang w:val="en-GB"/>
-        </w:rPr>
-        <w:t>are given</w:t>
-      </w:r>
-      <w:proofErr w:type="gramEnd"/>
-      <w:r>
-        <w:rPr>
-          <w:lang w:val="en-GB"/>
-        </w:rPr>
-        <w:t xml:space="preserve">, then the BMI of the patient is automatically calculated and displayed. </w:t>
+        <w:t xml:space="preserve">If weight as well as height are given, then the BMI of the patient is automatically calculated and displayed. </w:t>
       </w:r>
     </w:p>
     <w:p>
@@ -1170,21 +890,7 @@
         <w:rPr>
           <w:lang w:val="en-GB"/>
         </w:rPr>
-        <w:t xml:space="preserve">For all previous columns, the corresponding value must </w:t>
-      </w:r>
-      <w:proofErr w:type="gramStart"/>
-      <w:r>
-        <w:rPr>
-          <w:lang w:val="en-GB"/>
-        </w:rPr>
-        <w:t>be given</w:t>
-      </w:r>
-      <w:proofErr w:type="gramEnd"/>
-      <w:r>
-        <w:rPr>
-          <w:lang w:val="en-GB"/>
-        </w:rPr>
-        <w:t xml:space="preserve"> in the first row (after the column title) – all other columns will be ignored. </w:t>
+        <w:t xml:space="preserve">For all previous columns, the corresponding value must be given in the first row (after the column title) – all other columns will be ignored. </w:t>
       </w:r>
     </w:p>
     <w:p>
@@ -1204,21 +910,7 @@
         <w:rPr>
           <w:lang w:val="en-GB"/>
         </w:rPr>
-        <w:t xml:space="preserve">Additionally, </w:t>
-      </w:r>
-      <w:proofErr w:type="gramStart"/>
-      <w:r>
-        <w:rPr>
-          <w:lang w:val="en-GB"/>
-        </w:rPr>
-        <w:t>some</w:t>
-      </w:r>
-      <w:proofErr w:type="gramEnd"/>
-      <w:r>
-        <w:rPr>
-          <w:lang w:val="en-GB"/>
-        </w:rPr>
-        <w:t xml:space="preserve"> </w:t>
+        <w:t xml:space="preserve">Additionally, some </w:t>
       </w:r>
       <w:r>
         <w:rPr>
@@ -1237,30 +929,8 @@
         <w:rPr>
           <w:lang w:val="en-GB"/>
         </w:rPr>
-        <w:t>from the categories “Diseases of blood”, “diseases of the circulatory system”, “Diseases of the respiratory system” and “injuries” can be given. Then, the column name must start with “ICD</w:t>
-      </w:r>
-      <w:proofErr w:type="gramStart"/>
-      <w:r>
-        <w:rPr>
-          <w:lang w:val="en-GB"/>
-        </w:rPr>
-        <w:t>”,</w:t>
-      </w:r>
-      <w:proofErr w:type="gramEnd"/>
-      <w:r>
-        <w:rPr>
-          <w:lang w:val="en-GB"/>
-        </w:rPr>
-        <w:t xml:space="preserve"> followed by the first and the last code that belongs to the group. (</w:t>
-      </w:r>
-      <w:proofErr w:type="gramStart"/>
-      <w:r>
-        <w:rPr>
-          <w:lang w:val="en-GB"/>
-        </w:rPr>
-        <w:t xml:space="preserve">e.g.  </w:t>
-      </w:r>
-      <w:proofErr w:type="gramEnd"/>
+        <w:t xml:space="preserve">from the categories “Diseases of blood”, “diseases of the circulatory system”, “Diseases of the respiratory system” and “injuries” can be given. Then, the column name must start with “ICD”, followed by the first and the last code that belongs to the group. (e.g.  </w:t>
+      </w:r>
       <w:r>
         <w:rPr>
           <w:lang w:val="en-GB"/>
@@ -1271,49 +941,21 @@
         <w:rPr>
           <w:lang w:val="en-GB"/>
         </w:rPr>
-        <w:t xml:space="preserve"> for acute respiratory infections”). The column values can be 0 (which means that the disease </w:t>
-      </w:r>
-      <w:proofErr w:type="gramStart"/>
-      <w:r>
-        <w:rPr>
-          <w:lang w:val="en-GB"/>
-        </w:rPr>
-        <w:t>is currently not diagnosed</w:t>
-      </w:r>
-      <w:proofErr w:type="gramEnd"/>
-      <w:r>
-        <w:rPr>
-          <w:lang w:val="en-GB"/>
-        </w:rPr>
-        <w:t xml:space="preserve">) and 1 (which means that the disease is diagnosed at the given time). </w:t>
-      </w:r>
-    </w:p>
-    <w:p>
-      <w:pPr>
-        <w:jc w:val="both"/>
-        <w:rPr>
-          <w:lang w:val="en-GB"/>
-        </w:rPr>
-      </w:pPr>
-      <w:r>
-        <w:rPr>
-          <w:lang w:val="en-GB"/>
-        </w:rPr>
-        <w:t xml:space="preserve">To load data from the i11 databases, the following requirements must </w:t>
-      </w:r>
-      <w:proofErr w:type="gramStart"/>
-      <w:r>
-        <w:rPr>
-          <w:lang w:val="en-GB"/>
-        </w:rPr>
-        <w:t>be fulfilled</w:t>
-      </w:r>
-      <w:proofErr w:type="gramEnd"/>
-      <w:r>
-        <w:rPr>
-          <w:lang w:val="en-GB"/>
-        </w:rPr>
-        <w:t>:</w:t>
+        <w:t xml:space="preserve"> for acute respiratory infections”). The column values can be 0 (which means that the disease is currently not diagnosed) and 1 (which means that the disease is diagnosed at the given time). </w:t>
+      </w:r>
+    </w:p>
+    <w:p>
+      <w:pPr>
+        <w:jc w:val="both"/>
+        <w:rPr>
+          <w:lang w:val="en-GB"/>
+        </w:rPr>
+      </w:pPr>
+      <w:r>
+        <w:rPr>
+          <w:lang w:val="en-GB"/>
+        </w:rPr>
+        <w:t>To load data from the i11 databases, the following requirements must be fulfilled:</w:t>
       </w:r>
     </w:p>
     <w:p>
@@ -1332,16 +974,34 @@
         <w:rPr>
           <w:lang w:val="en-GB"/>
         </w:rPr>
-        <w:t xml:space="preserve">The user as to be connected to the VPN of the </w:t>
+        <w:t xml:space="preserve">The user </w:t>
       </w:r>
       <w:proofErr w:type="gramStart"/>
       <w:r>
         <w:rPr>
           <w:lang w:val="en-GB"/>
         </w:rPr>
-        <w:t>i11</w:t>
+        <w:t>h</w:t>
+      </w:r>
+      <w:r>
+        <w:rPr>
+          <w:lang w:val="en-GB"/>
+        </w:rPr>
+        <w:t>as to</w:t>
       </w:r>
       <w:proofErr w:type="gramEnd"/>
+      <w:r>
+        <w:rPr>
+          <w:lang w:val="en-GB"/>
+        </w:rPr>
+        <w:t xml:space="preserve"> be connected to the VPN of the </w:t>
+      </w:r>
+      <w:r>
+        <w:rPr>
+          <w:lang w:val="en-GB"/>
+        </w:rPr>
+        <w:t>i11.</w:t>
+      </w:r>
     </w:p>
     <w:p>
       <w:pPr>
@@ -1359,27 +1019,13 @@
         <w:rPr>
           <w:lang w:val="en-GB"/>
         </w:rPr>
-        <w:t>The user needs access to the “smith-interface” server and to the database. The access data can be configured using the menu items “Settings/Configure SSH authentication data</w:t>
-      </w:r>
-      <w:proofErr w:type="gramStart"/>
-      <w:r>
-        <w:rPr>
-          <w:lang w:val="en-GB"/>
-        </w:rPr>
-        <w:t>”</w:t>
-      </w:r>
-      <w:r>
-        <w:rPr>
-          <w:lang w:val="en-GB"/>
-        </w:rPr>
-        <w:t>,</w:t>
-      </w:r>
-      <w:proofErr w:type="gramEnd"/>
-      <w:r>
-        <w:rPr>
-          <w:lang w:val="en-GB"/>
-        </w:rPr>
-        <w:t xml:space="preserve"> “Settings/Database authentication data” respectively. </w:t>
+        <w:t>The user needs access to the “smith-interface” server and to the database. The access data can be configured using the menu items “Settings/Configure SSH authentication data”</w:t>
+      </w:r>
+      <w:r>
+        <w:rPr>
+          <w:lang w:val="en-GB"/>
+        </w:rPr>
+        <w:t xml:space="preserve">, “Settings/Database authentication data” respectively. </w:t>
       </w:r>
       <w:r>
         <w:rPr>
@@ -1426,97 +1072,27 @@
         <w:rPr>
           <w:lang w:val="en-GB"/>
         </w:rPr>
-        <w:t xml:space="preserve">, there is a coordinate system which depicts the loaded and selected patient data. Using the right mouse key, the view can </w:t>
-      </w:r>
-      <w:proofErr w:type="gramStart"/>
-      <w:r>
-        <w:rPr>
-          <w:lang w:val="en-GB"/>
-        </w:rPr>
-        <w:t>be moved</w:t>
-      </w:r>
-      <w:proofErr w:type="gramEnd"/>
-      <w:r>
-        <w:rPr>
-          <w:lang w:val="en-GB"/>
-        </w:rPr>
-        <w:t xml:space="preserve">. Using the right mouse key while pressing the CTRL button, the view </w:t>
-      </w:r>
-      <w:proofErr w:type="gramStart"/>
-      <w:r>
-        <w:rPr>
-          <w:lang w:val="en-GB"/>
-        </w:rPr>
-        <w:t>gets stretched</w:t>
-      </w:r>
-      <w:proofErr w:type="gramEnd"/>
-      <w:r>
-        <w:rPr>
-          <w:lang w:val="en-GB"/>
-        </w:rPr>
-        <w:t xml:space="preserve"> and compressed. The view can </w:t>
-      </w:r>
-      <w:proofErr w:type="gramStart"/>
-      <w:r>
-        <w:rPr>
-          <w:lang w:val="en-GB"/>
-        </w:rPr>
-        <w:t>be moved</w:t>
-      </w:r>
-      <w:proofErr w:type="gramEnd"/>
-      <w:r>
-        <w:rPr>
-          <w:lang w:val="en-GB"/>
-        </w:rPr>
-        <w:t xml:space="preserve"> and stretched </w:t>
-      </w:r>
-      <w:r>
-        <w:rPr>
-          <w:lang w:val="en-GB"/>
-        </w:rPr>
-        <w:t xml:space="preserve">or compressed respectively simultaneously using the left mouse key. Zooming can </w:t>
-      </w:r>
-      <w:proofErr w:type="gramStart"/>
-      <w:r>
-        <w:rPr>
-          <w:lang w:val="en-GB"/>
-        </w:rPr>
-        <w:t>be done</w:t>
-      </w:r>
-      <w:proofErr w:type="gramEnd"/>
-      <w:r>
-        <w:rPr>
-          <w:lang w:val="en-GB"/>
-        </w:rPr>
-        <w:t xml:space="preserve"> using the mouse wheel. </w:t>
-      </w:r>
-    </w:p>
-    <w:p>
-      <w:pPr>
-        <w:jc w:val="both"/>
-        <w:rPr>
-          <w:lang w:val="en-GB"/>
-        </w:rPr>
-      </w:pPr>
-      <w:r>
-        <w:rPr>
-          <w:lang w:val="en-GB"/>
-        </w:rPr>
-        <w:t xml:space="preserve">Data points can </w:t>
-      </w:r>
-      <w:proofErr w:type="gramStart"/>
-      <w:r>
-        <w:rPr>
-          <w:lang w:val="en-GB"/>
-        </w:rPr>
-        <w:t>be selected</w:t>
-      </w:r>
-      <w:proofErr w:type="gramEnd"/>
-      <w:r>
-        <w:rPr>
-          <w:lang w:val="en-GB"/>
-        </w:rPr>
-        <w:t xml:space="preserve"> </w:t>
+        <w:t xml:space="preserve">, there is a coordinate system which depicts the loaded and selected patient data. Using the right mouse key, the view can be moved. Using the right mouse key while pressing the CTRL button, the view gets stretched and compressed. The view can be moved and stretched </w:t>
+      </w:r>
+      <w:r>
+        <w:rPr>
+          <w:lang w:val="en-GB"/>
+        </w:rPr>
+        <w:t xml:space="preserve">or compressed respectively simultaneously using the left mouse key. Zooming can be done using the mouse wheel. </w:t>
+      </w:r>
+    </w:p>
+    <w:p>
+      <w:pPr>
+        <w:jc w:val="both"/>
+        <w:rPr>
+          <w:lang w:val="en-GB"/>
+        </w:rPr>
+      </w:pPr>
+      <w:r>
+        <w:rPr>
+          <w:lang w:val="en-GB"/>
+        </w:rPr>
+        <w:t xml:space="preserve">Data points can be selected </w:t>
       </w:r>
       <w:r>
         <w:rPr>
@@ -1534,49 +1110,7 @@
         <w:rPr>
           <w:lang w:val="en-GB"/>
         </w:rPr>
-        <w:t xml:space="preserve">Dragging a window over multiple points using the left mouse key selects all those points. Above the coordinate system, there are </w:t>
-      </w:r>
-      <w:proofErr w:type="gramStart"/>
-      <w:r>
-        <w:rPr>
-          <w:lang w:val="en-GB"/>
-        </w:rPr>
-        <w:t>some</w:t>
-      </w:r>
-      <w:proofErr w:type="gramEnd"/>
-      <w:r>
-        <w:rPr>
-          <w:lang w:val="en-GB"/>
-        </w:rPr>
-        <w:t xml:space="preserve"> control elements which can be used to annotate the selected datapoints. Additionally, the selected points can </w:t>
-      </w:r>
-      <w:proofErr w:type="gramStart"/>
-      <w:r>
-        <w:rPr>
-          <w:lang w:val="en-GB"/>
-        </w:rPr>
-        <w:t>be marked</w:t>
-      </w:r>
-      <w:proofErr w:type="gramEnd"/>
-      <w:r>
-        <w:rPr>
-          <w:lang w:val="en-GB"/>
-        </w:rPr>
-        <w:t xml:space="preserve"> or demarked respectively as novelty manually. If you move the mouse pointer over a data point, a small tooltip </w:t>
-      </w:r>
-      <w:proofErr w:type="gramStart"/>
-      <w:r>
-        <w:rPr>
-          <w:lang w:val="en-GB"/>
-        </w:rPr>
-        <w:t>is shown</w:t>
-      </w:r>
-      <w:proofErr w:type="gramEnd"/>
-      <w:r>
-        <w:rPr>
-          <w:lang w:val="en-GB"/>
-        </w:rPr>
-        <w:t xml:space="preserve"> which presents the exact coordinates (value and timestamp). </w:t>
+        <w:t xml:space="preserve">Dragging a window over multiple points using the left mouse key selects all those points. Above the coordinate system, there are some control elements which can be used to annotate the selected datapoints. Additionally, the selected points can be marked or demarked respectively as novelty manually. If you move the mouse pointer over a data point, a small tooltip is shown which presents the exact coordinates (value and timestamp). </w:t>
       </w:r>
     </w:p>
     <w:p>
@@ -1622,35 +1156,7 @@
         <w:rPr>
           <w:lang w:val="en-GB"/>
         </w:rPr>
-        <w:t xml:space="preserve"> you can change </w:t>
-      </w:r>
-      <w:proofErr w:type="gramStart"/>
-      <w:r>
-        <w:rPr>
-          <w:lang w:val="en-GB"/>
-        </w:rPr>
-        <w:t>some</w:t>
-      </w:r>
-      <w:proofErr w:type="gramEnd"/>
-      <w:r>
-        <w:rPr>
-          <w:lang w:val="en-GB"/>
-        </w:rPr>
-        <w:t xml:space="preserve"> graphical settings on the plot. Moreover, the plot to </w:t>
-      </w:r>
-      <w:proofErr w:type="gramStart"/>
-      <w:r>
-        <w:rPr>
-          <w:lang w:val="en-GB"/>
-        </w:rPr>
-        <w:t>be shown</w:t>
-      </w:r>
-      <w:proofErr w:type="gramEnd"/>
-      <w:r>
-        <w:rPr>
-          <w:lang w:val="en-GB"/>
-        </w:rPr>
-        <w:t xml:space="preserve"> </w:t>
+        <w:t xml:space="preserve"> you can change some graphical settings on the plot. Moreover, the plot to be shown </w:t>
       </w:r>
       <w:r>
         <w:rPr>
@@ -1671,41 +1177,13 @@
           <w:lang w:val="en-GB"/>
         </w:rPr>
         <w:lastRenderedPageBreak/>
-        <w:t xml:space="preserve">After executing a novelty detection algorithm, the data points will be marked in </w:t>
-      </w:r>
-      <w:proofErr w:type="gramStart"/>
-      <w:r>
-        <w:rPr>
-          <w:lang w:val="en-GB"/>
-        </w:rPr>
-        <w:t>different colours</w:t>
-      </w:r>
-      <w:proofErr w:type="gramEnd"/>
-      <w:r>
-        <w:rPr>
-          <w:lang w:val="en-GB"/>
-        </w:rPr>
-        <w:t xml:space="preserve">. </w:t>
-      </w:r>
-      <w:r>
-        <w:rPr>
-          <w:lang w:val="en-GB"/>
-        </w:rPr>
-        <w:t xml:space="preserve">The </w:t>
-      </w:r>
-      <w:proofErr w:type="gramStart"/>
-      <w:r>
-        <w:rPr>
-          <w:lang w:val="en-GB"/>
-        </w:rPr>
-        <w:t>different colours</w:t>
-      </w:r>
-      <w:proofErr w:type="gramEnd"/>
-      <w:r>
-        <w:rPr>
-          <w:lang w:val="en-GB"/>
-        </w:rPr>
-        <w:t xml:space="preserve"> have the following meanings:</w:t>
+        <w:t xml:space="preserve">After executing a novelty detection algorithm, the data points will be marked in different colours. </w:t>
+      </w:r>
+      <w:r>
+        <w:rPr>
+          <w:lang w:val="en-GB"/>
+        </w:rPr>
+        <w:t>The different colours have the following meanings:</w:t>
       </w:r>
     </w:p>
     <w:p>
@@ -1738,21 +1216,7 @@
         <w:rPr>
           <w:lang w:val="en-GB"/>
         </w:rPr>
-        <w:t xml:space="preserve">data points which </w:t>
-      </w:r>
-      <w:proofErr w:type="gramStart"/>
-      <w:r>
-        <w:rPr>
-          <w:lang w:val="en-GB"/>
-        </w:rPr>
-        <w:t>were not used</w:t>
-      </w:r>
-      <w:proofErr w:type="gramEnd"/>
-      <w:r>
-        <w:rPr>
-          <w:lang w:val="en-GB"/>
-        </w:rPr>
-        <w:t xml:space="preserve"> by the algorithm</w:t>
+        <w:t>data points which were not used by the algorithm</w:t>
       </w:r>
       <w:r>
         <w:rPr>
@@ -1791,21 +1255,7 @@
         <w:rPr>
           <w:lang w:val="en-GB"/>
         </w:rPr>
-        <w:t xml:space="preserve">data points which were </w:t>
-      </w:r>
-      <w:proofErr w:type="gramStart"/>
-      <w:r>
-        <w:rPr>
-          <w:lang w:val="en-GB"/>
-        </w:rPr>
-        <w:t>be used</w:t>
-      </w:r>
-      <w:proofErr w:type="gramEnd"/>
-      <w:r>
-        <w:rPr>
-          <w:lang w:val="en-GB"/>
-        </w:rPr>
-        <w:t xml:space="preserve"> as training data</w:t>
+        <w:t>data points which were be used as training data</w:t>
       </w:r>
       <w:r>
         <w:rPr>
@@ -1850,21 +1300,7 @@
         <w:rPr>
           <w:lang w:val="en-GB"/>
         </w:rPr>
-        <w:t xml:space="preserve">data points which were </w:t>
-      </w:r>
-      <w:proofErr w:type="gramStart"/>
-      <w:r>
-        <w:rPr>
-          <w:lang w:val="en-GB"/>
-        </w:rPr>
-        <w:t>be marked</w:t>
-      </w:r>
-      <w:proofErr w:type="gramEnd"/>
-      <w:r>
-        <w:rPr>
-          <w:lang w:val="en-GB"/>
-        </w:rPr>
-        <w:t xml:space="preserve"> as normal</w:t>
+        <w:t>data points which were be marked as normal</w:t>
       </w:r>
     </w:p>
     <w:p>
@@ -1923,21 +1359,7 @@
         <w:rPr>
           <w:lang w:val="en-GB"/>
         </w:rPr>
-        <w:t xml:space="preserve">Data points which were </w:t>
-      </w:r>
-      <w:proofErr w:type="gramStart"/>
-      <w:r>
-        <w:rPr>
-          <w:lang w:val="en-GB"/>
-        </w:rPr>
-        <w:t>be detected</w:t>
-      </w:r>
-      <w:proofErr w:type="gramEnd"/>
-      <w:r>
-        <w:rPr>
-          <w:lang w:val="en-GB"/>
-        </w:rPr>
-        <w:t xml:space="preserve"> as anomaly</w:t>
+        <w:t>Data points which were be detected as anomaly</w:t>
       </w:r>
       <w:r>
         <w:rPr>
@@ -1983,16 +1405,8 @@
         <w:rPr>
           <w:lang w:val="en-GB"/>
         </w:rPr>
-        <w:t xml:space="preserve">points, which were not in the data before and </w:t>
-      </w:r>
-      <w:proofErr w:type="gramStart"/>
-      <w:r>
-        <w:rPr>
-          <w:lang w:val="en-GB"/>
-        </w:rPr>
-        <w:t>were added</w:t>
-      </w:r>
-      <w:proofErr w:type="gramEnd"/>
+        <w:t>points, which were not in the data before and were added</w:t>
+      </w:r>
     </w:p>
     <w:p>
       <w:pPr>
@@ -2035,16 +1449,226 @@
         <w:rPr>
           <w:lang w:val="en-GB"/>
         </w:rPr>
-        <w:t xml:space="preserve"> but which </w:t>
+        <w:t xml:space="preserve"> but which were removed</w:t>
+      </w:r>
+    </w:p>
+    <w:p>
+      <w:pPr>
+        <w:pStyle w:val="berschrift3"/>
+        <w:jc w:val="both"/>
+        <w:rPr>
+          <w:lang w:val="en-GB"/>
+        </w:rPr>
+      </w:pPr>
+      <w:r>
+        <w:rPr>
+          <w:lang w:val="en-GB"/>
+        </w:rPr>
+        <w:t>Data Imputation</w:t>
+      </w:r>
+    </w:p>
+    <w:p>
+      <w:pPr>
+        <w:jc w:val="both"/>
+        <w:rPr>
+          <w:lang w:val="en-GB"/>
+        </w:rPr>
+      </w:pPr>
+      <w:r>
+        <w:rPr>
+          <w:lang w:val="en-GB"/>
+        </w:rPr>
+        <w:t xml:space="preserve">In statistics, imputation designates a method to calculate missing data in datasets. So, the data imputation functionality of the NDAS enables to fill gaps in the data plots. </w:t>
+      </w:r>
+    </w:p>
+    <w:p>
+      <w:pPr>
+        <w:jc w:val="both"/>
+        <w:rPr>
+          <w:lang w:val="en-GB"/>
+        </w:rPr>
+      </w:pPr>
+      <w:r>
+        <w:rPr>
+          <w:lang w:val="en-GB"/>
+        </w:rPr>
+        <w:t xml:space="preserve">The imputation view provides an overview on the existing data. </w:t>
+      </w:r>
+    </w:p>
+    <w:p>
+      <w:pPr>
+        <w:jc w:val="both"/>
+        <w:rPr>
+          <w:lang w:val="en-GB"/>
+        </w:rPr>
+      </w:pPr>
+      <w:r>
+        <w:rPr>
+          <w:lang w:val="en-GB"/>
+        </w:rPr>
+        <w:t xml:space="preserve">On the left side, </w:t>
+      </w:r>
+      <w:r>
+        <w:rPr>
+          <w:lang w:val="en-GB"/>
+        </w:rPr>
+        <w:t xml:space="preserve">the timelines of the existing data series and the associated statistics (number of points, range of values, mean value, quartiles) are shown. Additionally, the timeline of diagnoses is shown at the top, whereby changes are depicted as a blue box. </w:t>
+      </w:r>
+      <w:r>
+        <w:rPr>
+          <w:lang w:val="en-GB"/>
+        </w:rPr>
+        <w:t>If you move the mouse pointer over such a box, t</w:t>
+      </w:r>
+      <w:r>
+        <w:rPr>
+          <w:lang w:val="en-GB"/>
+        </w:rPr>
+        <w:t>he information of the diagnosis chang</w:t>
+      </w:r>
+      <w:r>
+        <w:rPr>
+          <w:lang w:val="en-GB"/>
+        </w:rPr>
+        <w:t>es is shown. (The left side is not shown until some data were loaded.)</w:t>
+      </w:r>
+    </w:p>
+    <w:p>
+      <w:pPr>
+        <w:jc w:val="both"/>
+        <w:rPr>
+          <w:lang w:val="en-GB"/>
+        </w:rPr>
+      </w:pPr>
+      <w:r>
+        <w:rPr>
+          <w:lang w:val="en-GB"/>
+        </w:rPr>
+        <w:t xml:space="preserve">The right side contains the control elements and additional information. Inside the box </w:t>
+      </w:r>
+      <w:r>
+        <w:rPr>
+          <w:i/>
+          <w:lang w:val="en-GB"/>
+        </w:rPr>
+        <w:t>Data Imputation Settings</w:t>
+      </w:r>
+      <w:r>
+        <w:rPr>
+          <w:lang w:val="en-GB"/>
+        </w:rPr>
+        <w:t xml:space="preserve">, the imputation method can be </w:t>
+      </w:r>
+      <w:r>
+        <w:rPr>
+          <w:lang w:val="en-GB"/>
+        </w:rPr>
+        <w:t>chosen,</w:t>
+      </w:r>
+      <w:r>
+        <w:rPr>
+          <w:lang w:val="en-GB"/>
+        </w:rPr>
+        <w:t xml:space="preserve"> and the determined median time interval is shown. Below that, it can be chosen whether intermediate points should be generated to increase the data density (density multiplier). </w:t>
+      </w:r>
+      <w:r>
+        <w:rPr>
+          <w:lang w:val="en-GB"/>
+        </w:rPr>
+        <w:t xml:space="preserve">Using the </w:t>
+      </w:r>
+      <w:r>
+        <w:rPr>
+          <w:i/>
+          <w:lang w:val="en-GB"/>
+        </w:rPr>
+        <w:t xml:space="preserve">Impute </w:t>
+      </w:r>
+      <w:r>
+        <w:rPr>
+          <w:lang w:val="en-GB"/>
+        </w:rPr>
+        <w:t>button, the imputation can be executed.</w:t>
+      </w:r>
+      <w:r>
+        <w:rPr>
+          <w:lang w:val="en-GB"/>
+        </w:rPr>
+        <w:t xml:space="preserve"> The checkboxes inside the box </w:t>
+      </w:r>
+      <w:r>
+        <w:rPr>
+          <w:i/>
+          <w:lang w:val="en-GB"/>
+        </w:rPr>
+        <w:t xml:space="preserve">Data Visualization Settings </w:t>
+      </w:r>
+      <w:r>
+        <w:rPr>
+          <w:lang w:val="en-GB"/>
+        </w:rPr>
+        <w:t xml:space="preserve">can be used to hide or show the different timelines and below that, the span which should be shown on the x axis can be set. Moreover, you can switch between the imputation result and the original data. The button </w:t>
+      </w:r>
+      <w:r>
+        <w:rPr>
+          <w:i/>
+          <w:lang w:val="en-GB"/>
+        </w:rPr>
+        <w:t xml:space="preserve">Apply imputation results onto loaded dataset </w:t>
+      </w:r>
+      <w:r>
+        <w:rPr>
+          <w:lang w:val="en-GB"/>
+        </w:rPr>
+        <w:t xml:space="preserve">can be used to replace the original data with the imputed values (which means that all other modules of the software will work with the imputed data from then on). </w:t>
+      </w:r>
+    </w:p>
+    <w:p>
+      <w:pPr>
+        <w:jc w:val="both"/>
+        <w:rPr>
+          <w:lang w:val="en-GB"/>
+        </w:rPr>
+      </w:pPr>
+      <w:r>
+        <w:rPr>
+          <w:lang w:val="en-GB"/>
+        </w:rPr>
+        <w:t xml:space="preserve">The box </w:t>
+      </w:r>
+      <w:r>
+        <w:rPr>
+          <w:i/>
+          <w:lang w:val="en-GB"/>
+        </w:rPr>
+        <w:t xml:space="preserve">Patient Information </w:t>
+      </w:r>
+      <w:r>
+        <w:rPr>
+          <w:lang w:val="en-GB"/>
+        </w:rPr>
+        <w:t xml:space="preserve">contains information about the current patient. Besides </w:t>
+      </w:r>
+      <w:r>
+        <w:rPr>
+          <w:lang w:val="en-GB"/>
+        </w:rPr>
+        <w:t xml:space="preserve">information like ID, gender, age, ethnicity, height, </w:t>
       </w:r>
       <w:proofErr w:type="gramStart"/>
       <w:r>
         <w:rPr>
           <w:lang w:val="en-GB"/>
         </w:rPr>
-        <w:t>were removed</w:t>
+        <w:t>weight</w:t>
       </w:r>
       <w:proofErr w:type="gramEnd"/>
+      <w:r>
+        <w:rPr>
+          <w:lang w:val="en-GB"/>
+        </w:rPr>
+        <w:t xml:space="preserve"> and BMI, these are also diagnoses which occurs in the selected observation period. When the mouse pointer is moved over such a diagnosis, a designation of the diagnosis category and the information, when the diagnosis was added or removed respectively.  </w:t>
+      </w:r>
     </w:p>
     <w:p>
       <w:pPr>
@@ -2058,456 +1682,80 @@
         <w:rPr>
           <w:lang w:val="en-GB"/>
         </w:rPr>
-        <w:t>Data Imputation</w:t>
-      </w:r>
-    </w:p>
-    <w:p>
-      <w:pPr>
-        <w:jc w:val="both"/>
-        <w:rPr>
-          <w:lang w:val="en-GB"/>
-        </w:rPr>
-      </w:pPr>
-      <w:r>
-        <w:rPr>
-          <w:lang w:val="en-GB"/>
-        </w:rPr>
-        <w:t xml:space="preserve">In statistics, imputation designates a method to calculate missing data in datasets. So, the data imputation functionality of the NDAS enables to fill gaps in the data plots. </w:t>
-      </w:r>
-    </w:p>
-    <w:p>
-      <w:pPr>
-        <w:jc w:val="both"/>
-        <w:rPr>
-          <w:lang w:val="en-GB"/>
-        </w:rPr>
-      </w:pPr>
-      <w:r>
-        <w:rPr>
-          <w:lang w:val="en-GB"/>
-        </w:rPr>
-        <w:t xml:space="preserve">The imputation view provides an overview on the existing data. </w:t>
-      </w:r>
-    </w:p>
-    <w:p>
-      <w:pPr>
-        <w:jc w:val="both"/>
-        <w:rPr>
-          <w:lang w:val="en-GB"/>
-        </w:rPr>
-      </w:pPr>
-      <w:r>
-        <w:rPr>
-          <w:lang w:val="en-GB"/>
-        </w:rPr>
-        <w:t xml:space="preserve">On the left side, </w:t>
-      </w:r>
-      <w:r>
-        <w:rPr>
-          <w:lang w:val="en-GB"/>
-        </w:rPr>
-        <w:t xml:space="preserve">the timelines of the existing data series and the associated statistics (number of points, range of values, mean value, quartiles) </w:t>
+        <w:t>Mass Error-Correction</w:t>
+      </w:r>
+    </w:p>
+    <w:p>
+      <w:pPr>
+        <w:jc w:val="both"/>
+        <w:rPr>
+          <w:lang w:val="en-GB"/>
+        </w:rPr>
+      </w:pPr>
+      <w:r>
+        <w:rPr>
+          <w:lang w:val="en-GB"/>
+        </w:rPr>
+        <w:t xml:space="preserve">This module can be used to run the novelty detection and imputation </w:t>
+      </w:r>
+      <w:r>
+        <w:rPr>
+          <w:lang w:val="en-GB"/>
+        </w:rPr>
+        <w:t xml:space="preserve">automated and parallel on different patient data. This functionality is decoupled from the other modules. First, you </w:t>
       </w:r>
       <w:proofErr w:type="gramStart"/>
       <w:r>
         <w:rPr>
           <w:lang w:val="en-GB"/>
         </w:rPr>
-        <w:t>are shown</w:t>
+        <w:t>have to</w:t>
       </w:r>
       <w:proofErr w:type="gramEnd"/>
       <w:r>
         <w:rPr>
           <w:lang w:val="en-GB"/>
         </w:rPr>
-        <w:t xml:space="preserve">. Additionally, the timeline of diagnoses </w:t>
+        <w:t xml:space="preserve"> cho</w:t>
+      </w:r>
+      <w:r>
+        <w:rPr>
+          <w:lang w:val="en-GB"/>
+        </w:rPr>
+        <w:t>o</w:t>
+      </w:r>
+      <w:r>
+        <w:rPr>
+          <w:lang w:val="en-GB"/>
+        </w:rPr>
+        <w:t xml:space="preserve">se the patient data which are to be corrected and a destination folder (and the name suffix). Moreover, it can be chosen if a “mask matrix” should be exported, which depicts, which values were changed. </w:t>
+      </w:r>
+      <w:r>
+        <w:rPr>
+          <w:lang w:val="en-GB"/>
+        </w:rPr>
+        <w:t xml:space="preserve">Finally, you </w:t>
       </w:r>
       <w:proofErr w:type="gramStart"/>
       <w:r>
         <w:rPr>
           <w:lang w:val="en-GB"/>
         </w:rPr>
-        <w:t>is shown</w:t>
+        <w:t>have to</w:t>
       </w:r>
       <w:proofErr w:type="gramEnd"/>
       <w:r>
         <w:rPr>
           <w:lang w:val="en-GB"/>
         </w:rPr>
-        <w:t xml:space="preserve"> at the top, whereby changes are depicted as a blue box. </w:t>
-      </w:r>
-      <w:r>
-        <w:rPr>
-          <w:lang w:val="en-GB"/>
-        </w:rPr>
-        <w:t>If you move the mouse pointer over such a box, t</w:t>
-      </w:r>
-      <w:r>
-        <w:rPr>
-          <w:lang w:val="en-GB"/>
-        </w:rPr>
-        <w:t>he information of the diagnosis chang</w:t>
-      </w:r>
-      <w:r>
-        <w:rPr>
-          <w:lang w:val="en-GB"/>
-        </w:rPr>
-        <w:t xml:space="preserve">es </w:t>
-      </w:r>
-      <w:proofErr w:type="gramStart"/>
-      <w:r>
-        <w:rPr>
-          <w:lang w:val="en-GB"/>
-        </w:rPr>
-        <w:t>is shown</w:t>
-      </w:r>
-      <w:proofErr w:type="gramEnd"/>
-      <w:r>
-        <w:rPr>
-          <w:lang w:val="en-GB"/>
-        </w:rPr>
-        <w:t xml:space="preserve">. (The left side </w:t>
-      </w:r>
-      <w:proofErr w:type="gramStart"/>
-      <w:r>
-        <w:rPr>
-          <w:lang w:val="en-GB"/>
-        </w:rPr>
-        <w:t>is not shown</w:t>
-      </w:r>
-      <w:proofErr w:type="gramEnd"/>
-      <w:r>
-        <w:rPr>
-          <w:lang w:val="en-GB"/>
-        </w:rPr>
-        <w:t xml:space="preserve"> until some data were loaded.)</w:t>
-      </w:r>
-    </w:p>
-    <w:p>
-      <w:pPr>
-        <w:jc w:val="both"/>
-        <w:rPr>
-          <w:lang w:val="en-GB"/>
-        </w:rPr>
-      </w:pPr>
-      <w:r>
-        <w:rPr>
-          <w:lang w:val="en-GB"/>
-        </w:rPr>
-        <w:t xml:space="preserve">The right side contains the control elements and additional information. Inside the box </w:t>
-      </w:r>
-      <w:r>
-        <w:rPr>
-          <w:i/>
-          <w:lang w:val="en-GB"/>
-        </w:rPr>
-        <w:t>Data Imputation Settings</w:t>
-      </w:r>
-      <w:r>
-        <w:rPr>
-          <w:lang w:val="en-GB"/>
-        </w:rPr>
-        <w:t xml:space="preserve">, the imputation method can </w:t>
-      </w:r>
-      <w:proofErr w:type="gramStart"/>
-      <w:r>
-        <w:rPr>
-          <w:lang w:val="en-GB"/>
-        </w:rPr>
-        <w:t xml:space="preserve">be </w:t>
-      </w:r>
-      <w:r>
-        <w:rPr>
-          <w:lang w:val="en-GB"/>
-        </w:rPr>
-        <w:t>chosen</w:t>
-      </w:r>
-      <w:proofErr w:type="gramEnd"/>
-      <w:r>
-        <w:rPr>
-          <w:lang w:val="en-GB"/>
-        </w:rPr>
-        <w:t>,</w:t>
-      </w:r>
-      <w:r>
-        <w:rPr>
-          <w:lang w:val="en-GB"/>
-        </w:rPr>
-        <w:t xml:space="preserve"> and the determined median time interval is shown. Below that, it can </w:t>
-      </w:r>
-      <w:proofErr w:type="gramStart"/>
-      <w:r>
-        <w:rPr>
-          <w:lang w:val="en-GB"/>
-        </w:rPr>
-        <w:t>be chosen</w:t>
-      </w:r>
-      <w:proofErr w:type="gramEnd"/>
-      <w:r>
-        <w:rPr>
-          <w:lang w:val="en-GB"/>
-        </w:rPr>
-        <w:t xml:space="preserve"> whether intermediate points should be generated to increase the data density (density multiplier). </w:t>
-      </w:r>
-      <w:r>
-        <w:rPr>
-          <w:lang w:val="en-GB"/>
-        </w:rPr>
-        <w:t xml:space="preserve">Using the </w:t>
-      </w:r>
-      <w:r>
-        <w:rPr>
-          <w:i/>
-          <w:lang w:val="en-GB"/>
-        </w:rPr>
-        <w:t xml:space="preserve">Impute </w:t>
-      </w:r>
-      <w:r>
-        <w:rPr>
-          <w:lang w:val="en-GB"/>
-        </w:rPr>
-        <w:t xml:space="preserve">button, the imputation can </w:t>
-      </w:r>
-      <w:proofErr w:type="gramStart"/>
-      <w:r>
-        <w:rPr>
-          <w:lang w:val="en-GB"/>
-        </w:rPr>
-        <w:t>be executed</w:t>
-      </w:r>
-      <w:proofErr w:type="gramEnd"/>
-      <w:r>
-        <w:rPr>
-          <w:lang w:val="en-GB"/>
-        </w:rPr>
-        <w:t>.</w:t>
-      </w:r>
-      <w:r>
-        <w:rPr>
-          <w:lang w:val="en-GB"/>
-        </w:rPr>
-        <w:t xml:space="preserve"> The checkboxes inside the box </w:t>
-      </w:r>
-      <w:r>
-        <w:rPr>
-          <w:i/>
-          <w:lang w:val="en-GB"/>
-        </w:rPr>
-        <w:t xml:space="preserve">Data Visualization Settings </w:t>
-      </w:r>
-      <w:r>
-        <w:rPr>
-          <w:lang w:val="en-GB"/>
-        </w:rPr>
-        <w:t xml:space="preserve">can </w:t>
-      </w:r>
-      <w:proofErr w:type="gramStart"/>
-      <w:r>
-        <w:rPr>
-          <w:lang w:val="en-GB"/>
-        </w:rPr>
-        <w:t>be used</w:t>
-      </w:r>
-      <w:proofErr w:type="gramEnd"/>
-      <w:r>
-        <w:rPr>
-          <w:lang w:val="en-GB"/>
-        </w:rPr>
-        <w:t xml:space="preserve"> to hide or show the different timelines and below that, the span which should be shown on the x axis can be set. Moreover, you can switch between the imputation result and the original data. The button </w:t>
-      </w:r>
-      <w:r>
-        <w:rPr>
-          <w:i/>
-          <w:lang w:val="en-GB"/>
-        </w:rPr>
-        <w:t xml:space="preserve">Apply imputation results onto loaded dataset </w:t>
-      </w:r>
-      <w:r>
-        <w:rPr>
-          <w:lang w:val="en-GB"/>
-        </w:rPr>
-        <w:t xml:space="preserve">can </w:t>
-      </w:r>
-      <w:proofErr w:type="gramStart"/>
-      <w:r>
-        <w:rPr>
-          <w:lang w:val="en-GB"/>
-        </w:rPr>
-        <w:t>be used</w:t>
-      </w:r>
-      <w:proofErr w:type="gramEnd"/>
-      <w:r>
-        <w:rPr>
-          <w:lang w:val="en-GB"/>
-        </w:rPr>
-        <w:t xml:space="preserve"> to replace the original data with the imputed values (which means that all other modules of the software will work with the imputed data from then on). </w:t>
-      </w:r>
-    </w:p>
-    <w:p>
-      <w:pPr>
-        <w:jc w:val="both"/>
-        <w:rPr>
-          <w:lang w:val="en-GB"/>
-        </w:rPr>
-      </w:pPr>
-      <w:r>
-        <w:rPr>
-          <w:lang w:val="en-GB"/>
-        </w:rPr>
-        <w:t xml:space="preserve">The box </w:t>
-      </w:r>
-      <w:r>
-        <w:rPr>
-          <w:i/>
-          <w:lang w:val="en-GB"/>
-        </w:rPr>
-        <w:t xml:space="preserve">Patient Information </w:t>
-      </w:r>
-      <w:r>
-        <w:rPr>
-          <w:lang w:val="en-GB"/>
-        </w:rPr>
-        <w:t xml:space="preserve">contains information about the current patient. Besides </w:t>
-      </w:r>
-      <w:r>
-        <w:rPr>
-          <w:lang w:val="en-GB"/>
-        </w:rPr>
-        <w:t xml:space="preserve">information like ID, gender, age, ethnicity, height, </w:t>
-      </w:r>
-      <w:proofErr w:type="gramStart"/>
-      <w:r>
-        <w:rPr>
-          <w:lang w:val="en-GB"/>
-        </w:rPr>
-        <w:t>weight</w:t>
-      </w:r>
-      <w:proofErr w:type="gramEnd"/>
-      <w:r>
-        <w:rPr>
-          <w:lang w:val="en-GB"/>
-        </w:rPr>
-        <w:t xml:space="preserve"> and BMI, these are also diagnoses which occurs in the selected observation period. When the mouse pointer is moved over such a diagnosis, a designation of the diagnosis category and the information, when the diagnosis was added or </w:t>
-      </w:r>
-      <w:proofErr w:type="gramStart"/>
-      <w:r>
-        <w:rPr>
-          <w:lang w:val="en-GB"/>
-        </w:rPr>
-        <w:t>removed</w:t>
-      </w:r>
-      <w:proofErr w:type="gramEnd"/>
-      <w:r>
-        <w:rPr>
-          <w:lang w:val="en-GB"/>
-        </w:rPr>
-        <w:t xml:space="preserve"> respectively.  </w:t>
-      </w:r>
-    </w:p>
-    <w:p>
-      <w:pPr>
-        <w:pStyle w:val="berschrift3"/>
-        <w:jc w:val="both"/>
-        <w:rPr>
-          <w:lang w:val="en-GB"/>
-        </w:rPr>
-      </w:pPr>
-      <w:r>
-        <w:rPr>
-          <w:lang w:val="en-GB"/>
-        </w:rPr>
-        <w:t>Mass Error-Correction</w:t>
-      </w:r>
-    </w:p>
-    <w:p>
-      <w:pPr>
-        <w:jc w:val="both"/>
-        <w:rPr>
-          <w:lang w:val="en-GB"/>
-        </w:rPr>
-      </w:pPr>
-      <w:r>
-        <w:rPr>
-          <w:lang w:val="en-GB"/>
-        </w:rPr>
-        <w:t xml:space="preserve">This module can </w:t>
-      </w:r>
-      <w:proofErr w:type="gramStart"/>
-      <w:r>
-        <w:rPr>
-          <w:lang w:val="en-GB"/>
-        </w:rPr>
-        <w:t>be used</w:t>
-      </w:r>
-      <w:proofErr w:type="gramEnd"/>
-      <w:r>
-        <w:rPr>
-          <w:lang w:val="en-GB"/>
-        </w:rPr>
-        <w:t xml:space="preserve"> to run the novelty detection and imputation </w:t>
-      </w:r>
-      <w:r>
-        <w:rPr>
-          <w:lang w:val="en-GB"/>
-        </w:rPr>
-        <w:t xml:space="preserve">automated and parallel on different patient data. This functionality </w:t>
-      </w:r>
-      <w:proofErr w:type="gramStart"/>
-      <w:r>
-        <w:rPr>
-          <w:lang w:val="en-GB"/>
-        </w:rPr>
-        <w:t>is decoupled</w:t>
-      </w:r>
-      <w:proofErr w:type="gramEnd"/>
-      <w:r>
-        <w:rPr>
-          <w:lang w:val="en-GB"/>
-        </w:rPr>
-        <w:t xml:space="preserve"> from the other modules. First, you have to </w:t>
-      </w:r>
-      <w:proofErr w:type="gramStart"/>
-      <w:r>
-        <w:rPr>
-          <w:lang w:val="en-GB"/>
-        </w:rPr>
-        <w:t>chose</w:t>
-      </w:r>
-      <w:proofErr w:type="gramEnd"/>
-      <w:r>
-        <w:rPr>
-          <w:lang w:val="en-GB"/>
-        </w:rPr>
-        <w:t xml:space="preserve"> the patient data which are to be corrected and a destination folder (and the name suffix). Moreover, it can </w:t>
-      </w:r>
-      <w:proofErr w:type="gramStart"/>
-      <w:r>
-        <w:rPr>
-          <w:lang w:val="en-GB"/>
-        </w:rPr>
-        <w:t>be chosen</w:t>
-      </w:r>
-      <w:proofErr w:type="gramEnd"/>
-      <w:r>
-        <w:rPr>
-          <w:lang w:val="en-GB"/>
-        </w:rPr>
-        <w:t xml:space="preserve"> if a “mask matrix” should be exported, which depicts, which values were changed. </w:t>
-      </w:r>
-      <w:r>
-        <w:rPr>
-          <w:lang w:val="en-GB"/>
-        </w:rPr>
-        <w:t xml:space="preserve">Finally, you have to </w:t>
-      </w:r>
-      <w:proofErr w:type="gramStart"/>
-      <w:r>
-        <w:rPr>
-          <w:lang w:val="en-GB"/>
-        </w:rPr>
-        <w:t>chose</w:t>
-      </w:r>
-      <w:proofErr w:type="gramEnd"/>
+        <w:t xml:space="preserve"> </w:t>
+      </w:r>
+      <w:r>
+        <w:rPr>
+          <w:lang w:val="en-GB"/>
+        </w:rPr>
+        <w:t>choose</w:t>
+      </w:r>
       <w:r>
         <w:rPr>
           <w:lang w:val="en-GB"/>
@@ -2532,35 +1780,7 @@
         <w:rPr>
           <w:lang w:val="en-GB"/>
         </w:rPr>
-        <w:t xml:space="preserve">After pressing the execution button, the data correction </w:t>
-      </w:r>
-      <w:proofErr w:type="gramStart"/>
-      <w:r>
-        <w:rPr>
-          <w:lang w:val="en-GB"/>
-        </w:rPr>
-        <w:t>is started</w:t>
-      </w:r>
-      <w:proofErr w:type="gramEnd"/>
-      <w:r>
-        <w:rPr>
-          <w:lang w:val="en-GB"/>
-        </w:rPr>
-        <w:t xml:space="preserve"> using the chosen settings. A progress bar shows the general progress and estimated remaining duration. Below that, the individual progress for the currently active operation </w:t>
-      </w:r>
-      <w:proofErr w:type="gramStart"/>
-      <w:r>
-        <w:rPr>
-          <w:lang w:val="en-GB"/>
-        </w:rPr>
-        <w:t>is shown</w:t>
-      </w:r>
-      <w:proofErr w:type="gramEnd"/>
-      <w:r>
-        <w:rPr>
-          <w:lang w:val="en-GB"/>
-        </w:rPr>
-        <w:t xml:space="preserve">. Using the </w:t>
+        <w:t xml:space="preserve">After pressing the execution button, the data correction is started using the chosen settings. A progress bar shows the general progress and estimated remaining duration. Below that, the individual progress for the currently active operation is shown. Using the </w:t>
       </w:r>
       <w:r>
         <w:rPr>
@@ -2617,16 +1837,8 @@
         <w:rPr>
           <w:lang w:val="en-GB"/>
         </w:rPr>
-        <w:t>Some statistical information about the imported patient data is graphically presented here</w:t>
-      </w:r>
-      <w:proofErr w:type="gramStart"/>
-      <w:r>
-        <w:rPr>
-          <w:lang w:val="en-GB"/>
-        </w:rPr>
-        <w:t xml:space="preserve">.  </w:t>
-      </w:r>
-      <w:proofErr w:type="gramEnd"/>
+        <w:t xml:space="preserve">Some statistical information about the imported patient data is graphically presented here.  </w:t>
+      </w:r>
     </w:p>
     <w:p>
       <w:pPr>
@@ -2667,36 +1879,14 @@
         <w:rPr>
           <w:lang w:val="en-GB"/>
         </w:rPr>
-        <w:t xml:space="preserve">view, the imported patient data </w:t>
-      </w:r>
-      <w:proofErr w:type="gramStart"/>
-      <w:r>
-        <w:rPr>
-          <w:lang w:val="en-GB"/>
-        </w:rPr>
-        <w:t>are completely presented</w:t>
-      </w:r>
-      <w:proofErr w:type="gramEnd"/>
-      <w:r>
-        <w:rPr>
-          <w:lang w:val="en-GB"/>
-        </w:rPr>
-        <w:t xml:space="preserve"> in</w:t>
-      </w:r>
-      <w:r>
-        <w:rPr>
-          <w:lang w:val="en-GB"/>
-        </w:rPr>
-        <w:t xml:space="preserve"> tabular form. By clicking on the corresponding column name, the data records can be sorted</w:t>
-      </w:r>
-      <w:proofErr w:type="gramStart"/>
-      <w:r>
-        <w:rPr>
-          <w:lang w:val="en-GB"/>
-        </w:rPr>
-        <w:t xml:space="preserve">.  </w:t>
-      </w:r>
-      <w:proofErr w:type="gramEnd"/>
+        <w:t>view, the imported patient data are completely presented in</w:t>
+      </w:r>
+      <w:r>
+        <w:rPr>
+          <w:lang w:val="en-GB"/>
+        </w:rPr>
+        <w:t xml:space="preserve"> tabular form. By clicking on the corresponding column name, the data records can be sorted.  </w:t>
+      </w:r>
     </w:p>
     <w:p>
       <w:pPr>
@@ -2724,41 +1914,13 @@
         <w:rPr>
           <w:lang w:val="en-GB"/>
         </w:rPr>
-        <w:t xml:space="preserve">With this module, test data can be generated which can be used to </w:t>
-      </w:r>
-      <w:proofErr w:type="gramStart"/>
-      <w:r>
-        <w:rPr>
-          <w:lang w:val="en-GB"/>
-        </w:rPr>
-        <w:t>test</w:t>
-      </w:r>
-      <w:proofErr w:type="gramEnd"/>
-      <w:r>
-        <w:rPr>
-          <w:lang w:val="en-GB"/>
-        </w:rPr>
-        <w:t xml:space="preserve"> the functionalities of the program. </w:t>
-      </w:r>
-      <w:r>
-        <w:rPr>
-          <w:lang w:val="en-GB"/>
-        </w:rPr>
-        <w:t xml:space="preserve">Doing this, various anomalies can </w:t>
-      </w:r>
-      <w:proofErr w:type="gramStart"/>
-      <w:r>
-        <w:rPr>
-          <w:lang w:val="en-GB"/>
-        </w:rPr>
-        <w:t>be inserted</w:t>
-      </w:r>
-      <w:proofErr w:type="gramEnd"/>
-      <w:r>
-        <w:rPr>
-          <w:lang w:val="en-GB"/>
-        </w:rPr>
-        <w:t xml:space="preserve"> into the test data. (This module is currently under development and hence not active.)</w:t>
+        <w:t xml:space="preserve">With this module, test data can be generated which can be used to test the functionalities of the program. </w:t>
+      </w:r>
+      <w:r>
+        <w:rPr>
+          <w:lang w:val="en-GB"/>
+        </w:rPr>
+        <w:t>Doing this, various anomalies can be inserted into the test data. (This module is currently under development and hence not active.)</w:t>
       </w:r>
     </w:p>
     <w:p>
@@ -2787,35 +1949,7 @@
         <w:rPr>
           <w:lang w:val="en-GB"/>
         </w:rPr>
-        <w:t xml:space="preserve">The benchmark system is based on the data generator and enables the possibility to </w:t>
-      </w:r>
-      <w:proofErr w:type="gramStart"/>
-      <w:r>
-        <w:rPr>
-          <w:lang w:val="en-GB"/>
-        </w:rPr>
-        <w:t>test</w:t>
-      </w:r>
-      <w:proofErr w:type="gramEnd"/>
-      <w:r>
-        <w:rPr>
-          <w:lang w:val="en-GB"/>
-        </w:rPr>
-        <w:t xml:space="preserve"> different novelty detection algorithms. In the first step, test data are generated, in the second step, the algorithms to be </w:t>
-      </w:r>
-      <w:proofErr w:type="gramStart"/>
-      <w:r>
-        <w:rPr>
-          <w:lang w:val="en-GB"/>
-        </w:rPr>
-        <w:t>tested</w:t>
-      </w:r>
-      <w:proofErr w:type="gramEnd"/>
-      <w:r>
-        <w:rPr>
-          <w:lang w:val="en-GB"/>
-        </w:rPr>
-        <w:t xml:space="preserve"> are selected and finally</w:t>
+        <w:t>The benchmark system is based on the data generator and enables the possibility to test different novelty detection algorithms. In the first step, test data are generated, in the second step, the algorithms to be tested are selected and finally</w:t>
       </w:r>
       <w:r>
         <w:rPr>
@@ -3073,15 +2207,6 @@
   </w:num>
   <w:num w:numId="2" w16cid:durableId="365444637">
     <w:abstractNumId w:val="0"/>
-    <w:lvlOverride w:ilvl="0"/>
-    <w:lvlOverride w:ilvl="1"/>
-    <w:lvlOverride w:ilvl="2"/>
-    <w:lvlOverride w:ilvl="3"/>
-    <w:lvlOverride w:ilvl="4"/>
-    <w:lvlOverride w:ilvl="5"/>
-    <w:lvlOverride w:ilvl="6"/>
-    <w:lvlOverride w:ilvl="7"/>
-    <w:lvlOverride w:ilvl="8"/>
   </w:num>
 </w:numbering>
 </file>

</xml_diff>